<commit_message>
Update Konsep Aplikasi UJIKOM.docx
</commit_message>
<xml_diff>
--- a/Konsep Aplikasi UJIKOM.docx
+++ b/Konsep Aplikasi UJIKOM.docx
@@ -55,6 +55,8 @@
     <w:p>
       <w:pPr>
         <w:rPr>
+          <w:sz w:val="24"/>
+          <w:szCs w:val="24"/>
           <w:lang w:val="en-US"/>
         </w:rPr>
       </w:pPr>
@@ -100,6 +102,8 @@
     <w:p>
       <w:pPr>
         <w:rPr>
+          <w:sz w:val="24"/>
+          <w:szCs w:val="24"/>
           <w:lang w:val="en-US"/>
         </w:rPr>
       </w:pPr>
@@ -107,12 +111,95 @@
         <w:rPr>
           <w:b/>
           <w:bCs/>
+          <w:sz w:val="24"/>
+          <w:szCs w:val="24"/>
+          <w:lang w:val="en-US"/>
+        </w:rPr>
+        <w:t xml:space="preserve">KEUNTUNGAN APLIKASI BAGI KONSUMEN : </w:t>
+      </w:r>
+      <w:r>
+        <w:rPr>
+          <w:sz w:val="24"/>
+          <w:szCs w:val="24"/>
+          <w:lang w:val="en-US"/>
+        </w:rPr>
+        <w:t>konsumen dapat dengan mudah mencari tempat laundry dan melakukan order laundry sesuai pemesanan serta user juga akan mendapatkan detail order.</w:t>
+      </w:r>
+    </w:p>
+    <w:p>
+      <w:pPr>
+        <w:rPr>
+          <w:sz w:val="24"/>
+          <w:szCs w:val="24"/>
+          <w:lang w:val="en-US"/>
+        </w:rPr>
+      </w:pPr>
+      <w:r>
+        <w:rPr>
+          <w:b/>
+          <w:bCs/>
+          <w:sz w:val="24"/>
+          <w:szCs w:val="24"/>
+          <w:lang w:val="en-US"/>
+        </w:rPr>
+        <w:t xml:space="preserve">KEUNTUNGAN APLIKASI BAGI OWNER LAUNDRY : </w:t>
+      </w:r>
+      <w:r>
+        <w:rPr>
+          <w:sz w:val="24"/>
+          <w:szCs w:val="24"/>
+          <w:lang w:val="en-US"/>
+        </w:rPr>
+        <w:t>Bagi pemilik laundry mereka akan lebih mudah di akses oleh konsumen yang ingin mencuci pakaian. Detail daripada transaksi juga akan lebih mudah ada.</w:t>
+      </w:r>
+    </w:p>
+    <w:p>
+      <w:pPr>
+        <w:rPr>
+          <w:lang w:val="en-US"/>
+        </w:rPr>
+      </w:pPr>
+      <w:r>
+        <w:rPr>
+          <w:b/>
+          <w:bCs/>
+          <w:sz w:val="24"/>
+          <w:szCs w:val="24"/>
+          <w:lang w:val="en-US"/>
+        </w:rPr>
+        <w:t>KEUNTUNGAN APLIKASI BAGI DEVELOPER :</w:t>
+      </w:r>
+      <w:r>
+        <w:rPr>
+          <w:sz w:val="24"/>
+          <w:szCs w:val="24"/>
+          <w:lang w:val="en-US"/>
+        </w:rPr>
+        <w:t xml:space="preserve"> Developer akan mendapatkan bagi hasil dikarenakan memudakan dalam pencarian laundry bagi konsumen dan pencarian order bagi owner.</w:t>
+      </w:r>
+    </w:p>
+    <w:p>
+      <w:pPr>
+        <w:rPr>
+          <w:sz w:val="24"/>
+          <w:szCs w:val="24"/>
+          <w:lang w:val="en-US"/>
+        </w:rPr>
+      </w:pPr>
+      <w:r>
+        <w:rPr>
+          <w:b/>
+          <w:bCs/>
+          <w:sz w:val="24"/>
+          <w:szCs w:val="24"/>
           <w:lang w:val="en-US"/>
         </w:rPr>
         <w:t>PENJELASAN KONSEP APLIKASI</w:t>
       </w:r>
       <w:r>
         <w:rPr>
+          <w:sz w:val="24"/>
+          <w:szCs w:val="24"/>
           <w:lang w:val="en-US"/>
         </w:rPr>
         <w:t xml:space="preserve"> :</w:t>

</xml_diff>

<commit_message>
Konsep Aplikasi Uji Kompetensi
</commit_message>
<xml_diff>
--- a/Konsep Aplikasi UJIKOM.docx
+++ b/Konsep Aplikasi UJIKOM.docx
@@ -12,6 +12,8 @@
     <w:p>
       <w:pPr>
         <w:rPr>
+          <w:sz w:val="24"/>
+          <w:szCs w:val="24"/>
           <w:lang w:val="en-US"/>
         </w:rPr>
       </w:pPr>
@@ -47,6 +49,8 @@
       </w:r>
       <w:r>
         <w:rPr>
+          <w:sz w:val="24"/>
+          <w:szCs w:val="24"/>
           <w:lang w:val="en-US"/>
         </w:rPr>
         <w:t>WashL</w:t>
@@ -55,8 +59,13 @@
     <w:p>
       <w:pPr>
         <w:rPr>
-          <w:sz w:val="24"/>
-          <w:szCs w:val="24"/>
+          <w:lang w:val="en-US"/>
+        </w:rPr>
+      </w:pPr>
+    </w:p>
+    <w:p>
+      <w:pPr>
+        <w:rPr>
           <w:lang w:val="en-US"/>
         </w:rPr>
       </w:pPr>
@@ -90,6 +99,20 @@
         </w:rPr>
         <w:t xml:space="preserve"> </w:t>
       </w:r>
+    </w:p>
+    <w:p>
+      <w:pPr>
+        <w:pStyle w:val="ListParagraph"/>
+        <w:numPr>
+          <w:ilvl w:val="0"/>
+          <w:numId w:val="6"/>
+        </w:numPr>
+        <w:rPr>
+          <w:sz w:val="24"/>
+          <w:szCs w:val="24"/>
+          <w:lang w:val="en-US"/>
+        </w:rPr>
+      </w:pPr>
       <w:r>
         <w:rPr>
           <w:sz w:val="24"/>
@@ -101,22 +124,45 @@
     </w:p>
     <w:p>
       <w:pPr>
-        <w:rPr>
-          <w:sz w:val="24"/>
-          <w:szCs w:val="24"/>
-          <w:lang w:val="en-US"/>
-        </w:rPr>
-      </w:pPr>
-    </w:p>
-    <w:p>
-      <w:pPr>
-        <w:rPr>
-          <w:sz w:val="24"/>
-          <w:szCs w:val="24"/>
-          <w:lang w:val="en-US"/>
-        </w:rPr>
-      </w:pPr>
-      <w:r>
+        <w:pStyle w:val="ListParagraph"/>
+        <w:numPr>
+          <w:ilvl w:val="0"/>
+          <w:numId w:val="6"/>
+        </w:numPr>
+        <w:rPr>
+          <w:sz w:val="24"/>
+          <w:szCs w:val="24"/>
+          <w:lang w:val="en-US"/>
+        </w:rPr>
+      </w:pPr>
+      <w:r>
+        <w:rPr>
+          <w:sz w:val="24"/>
+          <w:szCs w:val="24"/>
+          <w:lang w:val="en-US"/>
+        </w:rPr>
+        <w:t>Aplikasi memiliki 2 sisi yaitu bisa sebagai konsumen untuk mencari laundry dan bagi owner usaha laundry untuk mendafatarkan usaha laundry</w:t>
+      </w:r>
+      <w:r>
+        <w:rPr>
+          <w:sz w:val="24"/>
+          <w:szCs w:val="24"/>
+          <w:lang w:val="en-US"/>
+        </w:rPr>
+        <w:t xml:space="preserve"> nya agar bisa digunakan oleh konsumen</w:t>
+      </w:r>
+    </w:p>
+    <w:p>
+      <w:pPr>
+        <w:rPr>
+          <w:sz w:val="24"/>
+          <w:szCs w:val="24"/>
+          <w:lang w:val="en-US"/>
+        </w:rPr>
+      </w:pPr>
+    </w:p>
+    <w:p>
+      <w:pPr>
         <w:rPr>
           <w:b/>
           <w:bCs/>
@@ -124,33 +170,6 @@
           <w:szCs w:val="24"/>
           <w:lang w:val="en-US"/>
         </w:rPr>
-        <w:t xml:space="preserve">KEUNTUNGAN APLIKASI BAGI KONSUMEN : </w:t>
-      </w:r>
-      <w:r>
-        <w:rPr>
-          <w:sz w:val="24"/>
-          <w:szCs w:val="24"/>
-          <w:lang w:val="en-US"/>
-        </w:rPr>
-        <w:t>konsumen dapat dengan mudah mencari tempat laundry dan melakukan order laundry sesuai pemesanan serta user juga akan mendapatkan detail order.</w:t>
-      </w:r>
-    </w:p>
-    <w:p>
-      <w:pPr>
-        <w:rPr>
-          <w:sz w:val="24"/>
-          <w:szCs w:val="24"/>
-          <w:lang w:val="en-US"/>
-        </w:rPr>
-      </w:pPr>
-    </w:p>
-    <w:p>
-      <w:pPr>
-        <w:rPr>
-          <w:sz w:val="24"/>
-          <w:szCs w:val="24"/>
-          <w:lang w:val="en-US"/>
-        </w:rPr>
       </w:pPr>
       <w:r>
         <w:rPr>
@@ -160,35 +179,80 @@
           <w:szCs w:val="24"/>
           <w:lang w:val="en-US"/>
         </w:rPr>
-        <w:t xml:space="preserve">KEUNTUNGAN APLIKASI BAGI OWNER LAUNDRY : </w:t>
-      </w:r>
-      <w:r>
-        <w:rPr>
-          <w:sz w:val="24"/>
-          <w:szCs w:val="24"/>
-          <w:lang w:val="en-US"/>
-        </w:rPr>
-        <w:t>Bagi pemilik laundry mereka akan lebih mudah di akses oleh konsumen yang ingin mencuci pakaian. Detail daripada transaksi juga akan lebih mudah ada.</w:t>
-      </w:r>
-    </w:p>
-    <w:p>
-      <w:pPr>
-        <w:rPr>
-          <w:sz w:val="24"/>
-          <w:szCs w:val="24"/>
-          <w:lang w:val="en-US"/>
-        </w:rPr>
-      </w:pPr>
-    </w:p>
-    <w:p>
-      <w:pPr>
-        <w:rPr>
-          <w:sz w:val="24"/>
-          <w:szCs w:val="24"/>
-          <w:lang w:val="en-US"/>
-        </w:rPr>
-      </w:pPr>
-      <w:r>
+        <w:t xml:space="preserve">KEUNTUNGAN APLIKASI BAGI KONSUMEN : </w:t>
+      </w:r>
+    </w:p>
+    <w:p>
+      <w:pPr>
+        <w:pStyle w:val="ListParagraph"/>
+        <w:numPr>
+          <w:ilvl w:val="0"/>
+          <w:numId w:val="7"/>
+        </w:numPr>
+        <w:rPr>
+          <w:sz w:val="24"/>
+          <w:szCs w:val="24"/>
+          <w:lang w:val="en-US"/>
+        </w:rPr>
+      </w:pPr>
+      <w:r>
+        <w:rPr>
+          <w:sz w:val="24"/>
+          <w:szCs w:val="24"/>
+          <w:lang w:val="en-US"/>
+        </w:rPr>
+        <w:t>konsumen dapat dengan mudah mencari tempat laundry dan melakukan order laundry sesuai pemesanan.</w:t>
+      </w:r>
+    </w:p>
+    <w:p>
+      <w:pPr>
+        <w:pStyle w:val="ListParagraph"/>
+        <w:numPr>
+          <w:ilvl w:val="0"/>
+          <w:numId w:val="7"/>
+        </w:numPr>
+        <w:rPr>
+          <w:sz w:val="24"/>
+          <w:szCs w:val="24"/>
+          <w:lang w:val="en-US"/>
+        </w:rPr>
+      </w:pPr>
+      <w:r>
+        <w:rPr>
+          <w:sz w:val="24"/>
+          <w:szCs w:val="24"/>
+          <w:lang w:val="en-US"/>
+        </w:rPr>
+        <w:t xml:space="preserve">Konsumen juga akan </w:t>
+      </w:r>
+      <w:r>
+        <w:rPr>
+          <w:sz w:val="24"/>
+          <w:szCs w:val="24"/>
+          <w:lang w:val="en-US"/>
+        </w:rPr>
+        <w:t>lebih mudah mendapatkan tempat laundry sesuai dengan area nya</w:t>
+      </w:r>
+      <w:r>
+        <w:rPr>
+          <w:sz w:val="24"/>
+          <w:szCs w:val="24"/>
+          <w:lang w:val="en-US"/>
+        </w:rPr>
+        <w:t>.</w:t>
+      </w:r>
+    </w:p>
+    <w:p>
+      <w:pPr>
+        <w:rPr>
+          <w:sz w:val="24"/>
+          <w:szCs w:val="24"/>
+          <w:lang w:val="en-US"/>
+        </w:rPr>
+      </w:pPr>
+    </w:p>
+    <w:p>
+      <w:pPr>
         <w:rPr>
           <w:b/>
           <w:bCs/>
@@ -196,6 +260,95 @@
           <w:szCs w:val="24"/>
           <w:lang w:val="en-US"/>
         </w:rPr>
+      </w:pPr>
+      <w:r>
+        <w:rPr>
+          <w:b/>
+          <w:bCs/>
+          <w:sz w:val="24"/>
+          <w:szCs w:val="24"/>
+          <w:lang w:val="en-US"/>
+        </w:rPr>
+        <w:t xml:space="preserve">KEUNTUNGAN APLIKASI BAGI OWNER LAUNDRY : </w:t>
+      </w:r>
+    </w:p>
+    <w:p>
+      <w:pPr>
+        <w:pStyle w:val="ListParagraph"/>
+        <w:numPr>
+          <w:ilvl w:val="0"/>
+          <w:numId w:val="8"/>
+        </w:numPr>
+        <w:rPr>
+          <w:sz w:val="24"/>
+          <w:szCs w:val="24"/>
+          <w:lang w:val="en-US"/>
+        </w:rPr>
+      </w:pPr>
+      <w:r>
+        <w:rPr>
+          <w:sz w:val="24"/>
+          <w:szCs w:val="24"/>
+          <w:lang w:val="en-US"/>
+        </w:rPr>
+        <w:t>Bagi pemilik laundry mereka akan lebih mudah di akses oleh konsumen yang ingin mencuci pakaian.</w:t>
+      </w:r>
+    </w:p>
+    <w:p>
+      <w:pPr>
+        <w:pStyle w:val="ListParagraph"/>
+        <w:numPr>
+          <w:ilvl w:val="0"/>
+          <w:numId w:val="8"/>
+        </w:numPr>
+        <w:rPr>
+          <w:sz w:val="24"/>
+          <w:szCs w:val="24"/>
+          <w:lang w:val="en-US"/>
+        </w:rPr>
+      </w:pPr>
+      <w:r>
+        <w:rPr>
+          <w:sz w:val="24"/>
+          <w:szCs w:val="24"/>
+          <w:lang w:val="en-US"/>
+        </w:rPr>
+        <w:t xml:space="preserve">Bisnis laundry akan lebih mudah mendapatkan </w:t>
+      </w:r>
+      <w:r>
+        <w:rPr>
+          <w:sz w:val="24"/>
+          <w:szCs w:val="24"/>
+          <w:lang w:val="en-US"/>
+        </w:rPr>
+        <w:t>pelanggan.</w:t>
+      </w:r>
+    </w:p>
+    <w:p>
+      <w:pPr>
+        <w:rPr>
+          <w:sz w:val="24"/>
+          <w:szCs w:val="24"/>
+          <w:lang w:val="en-US"/>
+        </w:rPr>
+      </w:pPr>
+    </w:p>
+    <w:p>
+      <w:pPr>
+        <w:rPr>
+          <w:sz w:val="24"/>
+          <w:szCs w:val="24"/>
+          <w:lang w:val="en-US"/>
+        </w:rPr>
+      </w:pPr>
+      <w:r>
+        <w:rPr>
+          <w:b/>
+          <w:bCs/>
+          <w:sz w:val="24"/>
+          <w:szCs w:val="24"/>
+          <w:lang w:val="en-US"/>
+        </w:rPr>
         <w:t>KEUNTUNGAN APLIKASI BAGI DEVELOPER :</w:t>
       </w:r>
       <w:r>
@@ -204,7 +357,105 @@
           <w:szCs w:val="24"/>
           <w:lang w:val="en-US"/>
         </w:rPr>
-        <w:t xml:space="preserve"> Developer akan mendapatkan bagi hasil dikarenakan memudakan dalam pencarian laundry bagi konsumen dan pencarian order bagi owner.</w:t>
+        <w:t xml:space="preserve"> </w:t>
+      </w:r>
+    </w:p>
+    <w:p>
+      <w:pPr>
+        <w:pStyle w:val="ListParagraph"/>
+        <w:numPr>
+          <w:ilvl w:val="0"/>
+          <w:numId w:val="9"/>
+        </w:numPr>
+        <w:rPr>
+          <w:sz w:val="24"/>
+          <w:szCs w:val="24"/>
+          <w:lang w:val="en-US"/>
+        </w:rPr>
+      </w:pPr>
+      <w:r>
+        <w:rPr>
+          <w:sz w:val="24"/>
+          <w:szCs w:val="24"/>
+          <w:lang w:val="en-US"/>
+        </w:rPr>
+        <w:t>Developer akan mendapatkan bagi hasil dikarenakan memudakan dalam pencarian laundry bagi konsumen dan pencarian order bagi owner.</w:t>
+      </w:r>
+    </w:p>
+    <w:p>
+      <w:pPr>
+        <w:pStyle w:val="ListParagraph"/>
+        <w:numPr>
+          <w:ilvl w:val="0"/>
+          <w:numId w:val="9"/>
+        </w:numPr>
+        <w:rPr>
+          <w:sz w:val="24"/>
+          <w:szCs w:val="24"/>
+          <w:lang w:val="en-US"/>
+        </w:rPr>
+      </w:pPr>
+      <w:r>
+        <w:rPr>
+          <w:sz w:val="24"/>
+          <w:szCs w:val="24"/>
+          <w:lang w:val="en-US"/>
+        </w:rPr>
+        <w:t>Dimana saat seorang owner laundry pertama kali mendaftarkan bisnisnya pada aplikasi maka perlu membayar sekitar Rp. 1</w:t>
+      </w:r>
+      <w:r>
+        <w:rPr>
+          <w:sz w:val="24"/>
+          <w:szCs w:val="24"/>
+          <w:lang w:val="en-US"/>
+        </w:rPr>
+        <w:t>5</w:t>
+      </w:r>
+      <w:r>
+        <w:rPr>
+          <w:sz w:val="24"/>
+          <w:szCs w:val="24"/>
+          <w:lang w:val="en-US"/>
+        </w:rPr>
+        <w:t>.000</w:t>
+      </w:r>
+    </w:p>
+    <w:p>
+      <w:pPr>
+        <w:pStyle w:val="ListParagraph"/>
+        <w:numPr>
+          <w:ilvl w:val="0"/>
+          <w:numId w:val="9"/>
+        </w:numPr>
+        <w:rPr>
+          <w:sz w:val="24"/>
+          <w:szCs w:val="24"/>
+          <w:lang w:val="en-US"/>
+        </w:rPr>
+      </w:pPr>
+      <w:r>
+        <w:rPr>
+          <w:sz w:val="24"/>
+          <w:szCs w:val="24"/>
+          <w:lang w:val="en-US"/>
+        </w:rPr>
+        <w:t xml:space="preserve">Lalu apabila </w:t>
+      </w:r>
+      <w:r>
+        <w:rPr>
+          <w:sz w:val="24"/>
+          <w:szCs w:val="24"/>
+          <w:lang w:val="en-US"/>
+        </w:rPr>
+        <w:t>ada sebuah transaksi laundry maka akan terpotong pajak oleh aplikasi sejumlah</w:t>
+      </w:r>
+      <w:r>
+        <w:rPr>
+          <w:sz w:val="24"/>
+          <w:szCs w:val="24"/>
+          <w:lang w:val="en-US"/>
+        </w:rPr>
+        <w:t xml:space="preserve"> Rp. 250 rupiah</w:t>
       </w:r>
     </w:p>
     <w:p>
@@ -425,28 +676,6 @@
           <w:lang w:val="en-US"/>
         </w:rPr>
         <w:t>setelah selesai maka struk pembayaran nya akan tampil karena transaksi telah berhasil</w:t>
-      </w:r>
-    </w:p>
-    <w:p>
-      <w:pPr>
-        <w:pStyle w:val="ListParagraph"/>
-        <w:numPr>
-          <w:ilvl w:val="0"/>
-          <w:numId w:val="1"/>
-        </w:numPr>
-        <w:rPr>
-          <w:sz w:val="24"/>
-          <w:szCs w:val="24"/>
-          <w:lang w:val="en-US"/>
-        </w:rPr>
-      </w:pPr>
-      <w:r>
-        <w:rPr>
-          <w:sz w:val="24"/>
-          <w:szCs w:val="24"/>
-          <w:lang w:val="en-US"/>
-        </w:rPr>
-        <w:t>Tiap transaksi maka aplikasi akan mengambil untung Rp. 500</w:t>
       </w:r>
     </w:p>
     <w:p>
@@ -635,6 +864,232 @@
     </w:lvl>
   </w:abstractNum>
   <w:abstractNum w:abstractNumId="1" w15:restartNumberingAfterBreak="0">
+    <w:nsid w:val="1CB76170"/>
+    <w:multiLevelType w:val="hybridMultilevel"/>
+    <w:tmpl w:val="70303C84"/>
+    <w:lvl w:ilvl="0" w:tplc="B0BE0960">
+      <w:start w:val="1"/>
+      <w:numFmt w:val="bullet"/>
+      <w:lvlText w:val=""/>
+      <w:lvlJc w:val="left"/>
+      <w:pPr>
+        <w:ind w:left="720" w:hanging="360"/>
+      </w:pPr>
+      <w:rPr>
+        <w:rFonts w:ascii="Symbol" w:hAnsi="Symbol" w:hint="default"/>
+      </w:rPr>
+    </w:lvl>
+    <w:lvl w:ilvl="1" w:tplc="38090003" w:tentative="1">
+      <w:start w:val="1"/>
+      <w:numFmt w:val="bullet"/>
+      <w:lvlText w:val="o"/>
+      <w:lvlJc w:val="left"/>
+      <w:pPr>
+        <w:ind w:left="1440" w:hanging="360"/>
+      </w:pPr>
+      <w:rPr>
+        <w:rFonts w:ascii="Courier New" w:hAnsi="Courier New" w:cs="Courier New" w:hint="default"/>
+      </w:rPr>
+    </w:lvl>
+    <w:lvl w:ilvl="2" w:tplc="38090005" w:tentative="1">
+      <w:start w:val="1"/>
+      <w:numFmt w:val="bullet"/>
+      <w:lvlText w:val=""/>
+      <w:lvlJc w:val="left"/>
+      <w:pPr>
+        <w:ind w:left="2160" w:hanging="360"/>
+      </w:pPr>
+      <w:rPr>
+        <w:rFonts w:ascii="Wingdings" w:hAnsi="Wingdings" w:hint="default"/>
+      </w:rPr>
+    </w:lvl>
+    <w:lvl w:ilvl="3" w:tplc="38090001" w:tentative="1">
+      <w:start w:val="1"/>
+      <w:numFmt w:val="bullet"/>
+      <w:lvlText w:val=""/>
+      <w:lvlJc w:val="left"/>
+      <w:pPr>
+        <w:ind w:left="2880" w:hanging="360"/>
+      </w:pPr>
+      <w:rPr>
+        <w:rFonts w:ascii="Symbol" w:hAnsi="Symbol" w:hint="default"/>
+      </w:rPr>
+    </w:lvl>
+    <w:lvl w:ilvl="4" w:tplc="38090003" w:tentative="1">
+      <w:start w:val="1"/>
+      <w:numFmt w:val="bullet"/>
+      <w:lvlText w:val="o"/>
+      <w:lvlJc w:val="left"/>
+      <w:pPr>
+        <w:ind w:left="3600" w:hanging="360"/>
+      </w:pPr>
+      <w:rPr>
+        <w:rFonts w:ascii="Courier New" w:hAnsi="Courier New" w:cs="Courier New" w:hint="default"/>
+      </w:rPr>
+    </w:lvl>
+    <w:lvl w:ilvl="5" w:tplc="38090005" w:tentative="1">
+      <w:start w:val="1"/>
+      <w:numFmt w:val="bullet"/>
+      <w:lvlText w:val=""/>
+      <w:lvlJc w:val="left"/>
+      <w:pPr>
+        <w:ind w:left="4320" w:hanging="360"/>
+      </w:pPr>
+      <w:rPr>
+        <w:rFonts w:ascii="Wingdings" w:hAnsi="Wingdings" w:hint="default"/>
+      </w:rPr>
+    </w:lvl>
+    <w:lvl w:ilvl="6" w:tplc="38090001" w:tentative="1">
+      <w:start w:val="1"/>
+      <w:numFmt w:val="bullet"/>
+      <w:lvlText w:val=""/>
+      <w:lvlJc w:val="left"/>
+      <w:pPr>
+        <w:ind w:left="5040" w:hanging="360"/>
+      </w:pPr>
+      <w:rPr>
+        <w:rFonts w:ascii="Symbol" w:hAnsi="Symbol" w:hint="default"/>
+      </w:rPr>
+    </w:lvl>
+    <w:lvl w:ilvl="7" w:tplc="38090003" w:tentative="1">
+      <w:start w:val="1"/>
+      <w:numFmt w:val="bullet"/>
+      <w:lvlText w:val="o"/>
+      <w:lvlJc w:val="left"/>
+      <w:pPr>
+        <w:ind w:left="5760" w:hanging="360"/>
+      </w:pPr>
+      <w:rPr>
+        <w:rFonts w:ascii="Courier New" w:hAnsi="Courier New" w:cs="Courier New" w:hint="default"/>
+      </w:rPr>
+    </w:lvl>
+    <w:lvl w:ilvl="8" w:tplc="38090005" w:tentative="1">
+      <w:start w:val="1"/>
+      <w:numFmt w:val="bullet"/>
+      <w:lvlText w:val=""/>
+      <w:lvlJc w:val="left"/>
+      <w:pPr>
+        <w:ind w:left="6480" w:hanging="360"/>
+      </w:pPr>
+      <w:rPr>
+        <w:rFonts w:ascii="Wingdings" w:hAnsi="Wingdings" w:hint="default"/>
+      </w:rPr>
+    </w:lvl>
+  </w:abstractNum>
+  <w:abstractNum w:abstractNumId="2" w15:restartNumberingAfterBreak="0">
+    <w:nsid w:val="1E706D4D"/>
+    <w:multiLevelType w:val="hybridMultilevel"/>
+    <w:tmpl w:val="FB70906C"/>
+    <w:lvl w:ilvl="0" w:tplc="B0BE0960">
+      <w:start w:val="1"/>
+      <w:numFmt w:val="bullet"/>
+      <w:lvlText w:val=""/>
+      <w:lvlJc w:val="left"/>
+      <w:pPr>
+        <w:ind w:left="720" w:hanging="360"/>
+      </w:pPr>
+      <w:rPr>
+        <w:rFonts w:ascii="Symbol" w:hAnsi="Symbol" w:hint="default"/>
+      </w:rPr>
+    </w:lvl>
+    <w:lvl w:ilvl="1" w:tplc="38090003" w:tentative="1">
+      <w:start w:val="1"/>
+      <w:numFmt w:val="bullet"/>
+      <w:lvlText w:val="o"/>
+      <w:lvlJc w:val="left"/>
+      <w:pPr>
+        <w:ind w:left="1440" w:hanging="360"/>
+      </w:pPr>
+      <w:rPr>
+        <w:rFonts w:ascii="Courier New" w:hAnsi="Courier New" w:cs="Courier New" w:hint="default"/>
+      </w:rPr>
+    </w:lvl>
+    <w:lvl w:ilvl="2" w:tplc="38090005" w:tentative="1">
+      <w:start w:val="1"/>
+      <w:numFmt w:val="bullet"/>
+      <w:lvlText w:val=""/>
+      <w:lvlJc w:val="left"/>
+      <w:pPr>
+        <w:ind w:left="2160" w:hanging="360"/>
+      </w:pPr>
+      <w:rPr>
+        <w:rFonts w:ascii="Wingdings" w:hAnsi="Wingdings" w:hint="default"/>
+      </w:rPr>
+    </w:lvl>
+    <w:lvl w:ilvl="3" w:tplc="38090001" w:tentative="1">
+      <w:start w:val="1"/>
+      <w:numFmt w:val="bullet"/>
+      <w:lvlText w:val=""/>
+      <w:lvlJc w:val="left"/>
+      <w:pPr>
+        <w:ind w:left="2880" w:hanging="360"/>
+      </w:pPr>
+      <w:rPr>
+        <w:rFonts w:ascii="Symbol" w:hAnsi="Symbol" w:hint="default"/>
+      </w:rPr>
+    </w:lvl>
+    <w:lvl w:ilvl="4" w:tplc="38090003" w:tentative="1">
+      <w:start w:val="1"/>
+      <w:numFmt w:val="bullet"/>
+      <w:lvlText w:val="o"/>
+      <w:lvlJc w:val="left"/>
+      <w:pPr>
+        <w:ind w:left="3600" w:hanging="360"/>
+      </w:pPr>
+      <w:rPr>
+        <w:rFonts w:ascii="Courier New" w:hAnsi="Courier New" w:cs="Courier New" w:hint="default"/>
+      </w:rPr>
+    </w:lvl>
+    <w:lvl w:ilvl="5" w:tplc="38090005" w:tentative="1">
+      <w:start w:val="1"/>
+      <w:numFmt w:val="bullet"/>
+      <w:lvlText w:val=""/>
+      <w:lvlJc w:val="left"/>
+      <w:pPr>
+        <w:ind w:left="4320" w:hanging="360"/>
+      </w:pPr>
+      <w:rPr>
+        <w:rFonts w:ascii="Wingdings" w:hAnsi="Wingdings" w:hint="default"/>
+      </w:rPr>
+    </w:lvl>
+    <w:lvl w:ilvl="6" w:tplc="38090001" w:tentative="1">
+      <w:start w:val="1"/>
+      <w:numFmt w:val="bullet"/>
+      <w:lvlText w:val=""/>
+      <w:lvlJc w:val="left"/>
+      <w:pPr>
+        <w:ind w:left="5040" w:hanging="360"/>
+      </w:pPr>
+      <w:rPr>
+        <w:rFonts w:ascii="Symbol" w:hAnsi="Symbol" w:hint="default"/>
+      </w:rPr>
+    </w:lvl>
+    <w:lvl w:ilvl="7" w:tplc="38090003" w:tentative="1">
+      <w:start w:val="1"/>
+      <w:numFmt w:val="bullet"/>
+      <w:lvlText w:val="o"/>
+      <w:lvlJc w:val="left"/>
+      <w:pPr>
+        <w:ind w:left="5760" w:hanging="360"/>
+      </w:pPr>
+      <w:rPr>
+        <w:rFonts w:ascii="Courier New" w:hAnsi="Courier New" w:cs="Courier New" w:hint="default"/>
+      </w:rPr>
+    </w:lvl>
+    <w:lvl w:ilvl="8" w:tplc="38090005" w:tentative="1">
+      <w:start w:val="1"/>
+      <w:numFmt w:val="bullet"/>
+      <w:lvlText w:val=""/>
+      <w:lvlJc w:val="left"/>
+      <w:pPr>
+        <w:ind w:left="6480" w:hanging="360"/>
+      </w:pPr>
+      <w:rPr>
+        <w:rFonts w:ascii="Wingdings" w:hAnsi="Wingdings" w:hint="default"/>
+      </w:rPr>
+    </w:lvl>
+  </w:abstractNum>
+  <w:abstractNum w:abstractNumId="3" w15:restartNumberingAfterBreak="0">
     <w:nsid w:val="1EEA28CA"/>
     <w:multiLevelType w:val="hybridMultilevel"/>
     <w:tmpl w:val="2F58AC86"/>
@@ -747,7 +1202,7 @@
       </w:rPr>
     </w:lvl>
   </w:abstractNum>
-  <w:abstractNum w:abstractNumId="2" w15:restartNumberingAfterBreak="0">
+  <w:abstractNum w:abstractNumId="4" w15:restartNumberingAfterBreak="0">
     <w:nsid w:val="3F28279E"/>
     <w:multiLevelType w:val="hybridMultilevel"/>
     <w:tmpl w:val="2FBCB374"/>
@@ -860,10 +1315,10 @@
       </w:rPr>
     </w:lvl>
   </w:abstractNum>
-  <w:abstractNum w:abstractNumId="3" w15:restartNumberingAfterBreak="0">
+  <w:abstractNum w:abstractNumId="5" w15:restartNumberingAfterBreak="0">
     <w:nsid w:val="5C574A34"/>
     <w:multiLevelType w:val="hybridMultilevel"/>
-    <w:tmpl w:val="A1BC5B72"/>
+    <w:tmpl w:val="2F624F50"/>
     <w:lvl w:ilvl="0" w:tplc="38090001">
       <w:start w:val="1"/>
       <w:numFmt w:val="bullet"/>
@@ -973,7 +1428,120 @@
       </w:rPr>
     </w:lvl>
   </w:abstractNum>
-  <w:abstractNum w:abstractNumId="4" w15:restartNumberingAfterBreak="0">
+  <w:abstractNum w:abstractNumId="6" w15:restartNumberingAfterBreak="0">
+    <w:nsid w:val="63F754EA"/>
+    <w:multiLevelType w:val="hybridMultilevel"/>
+    <w:tmpl w:val="9BB013F2"/>
+    <w:lvl w:ilvl="0" w:tplc="B0BE0960">
+      <w:start w:val="1"/>
+      <w:numFmt w:val="bullet"/>
+      <w:lvlText w:val=""/>
+      <w:lvlJc w:val="left"/>
+      <w:pPr>
+        <w:ind w:left="720" w:hanging="360"/>
+      </w:pPr>
+      <w:rPr>
+        <w:rFonts w:ascii="Symbol" w:hAnsi="Symbol" w:hint="default"/>
+      </w:rPr>
+    </w:lvl>
+    <w:lvl w:ilvl="1" w:tplc="38090003" w:tentative="1">
+      <w:start w:val="1"/>
+      <w:numFmt w:val="bullet"/>
+      <w:lvlText w:val="o"/>
+      <w:lvlJc w:val="left"/>
+      <w:pPr>
+        <w:ind w:left="1440" w:hanging="360"/>
+      </w:pPr>
+      <w:rPr>
+        <w:rFonts w:ascii="Courier New" w:hAnsi="Courier New" w:cs="Courier New" w:hint="default"/>
+      </w:rPr>
+    </w:lvl>
+    <w:lvl w:ilvl="2" w:tplc="38090005" w:tentative="1">
+      <w:start w:val="1"/>
+      <w:numFmt w:val="bullet"/>
+      <w:lvlText w:val=""/>
+      <w:lvlJc w:val="left"/>
+      <w:pPr>
+        <w:ind w:left="2160" w:hanging="360"/>
+      </w:pPr>
+      <w:rPr>
+        <w:rFonts w:ascii="Wingdings" w:hAnsi="Wingdings" w:hint="default"/>
+      </w:rPr>
+    </w:lvl>
+    <w:lvl w:ilvl="3" w:tplc="38090001" w:tentative="1">
+      <w:start w:val="1"/>
+      <w:numFmt w:val="bullet"/>
+      <w:lvlText w:val=""/>
+      <w:lvlJc w:val="left"/>
+      <w:pPr>
+        <w:ind w:left="2880" w:hanging="360"/>
+      </w:pPr>
+      <w:rPr>
+        <w:rFonts w:ascii="Symbol" w:hAnsi="Symbol" w:hint="default"/>
+      </w:rPr>
+    </w:lvl>
+    <w:lvl w:ilvl="4" w:tplc="38090003" w:tentative="1">
+      <w:start w:val="1"/>
+      <w:numFmt w:val="bullet"/>
+      <w:lvlText w:val="o"/>
+      <w:lvlJc w:val="left"/>
+      <w:pPr>
+        <w:ind w:left="3600" w:hanging="360"/>
+      </w:pPr>
+      <w:rPr>
+        <w:rFonts w:ascii="Courier New" w:hAnsi="Courier New" w:cs="Courier New" w:hint="default"/>
+      </w:rPr>
+    </w:lvl>
+    <w:lvl w:ilvl="5" w:tplc="38090005" w:tentative="1">
+      <w:start w:val="1"/>
+      <w:numFmt w:val="bullet"/>
+      <w:lvlText w:val=""/>
+      <w:lvlJc w:val="left"/>
+      <w:pPr>
+        <w:ind w:left="4320" w:hanging="360"/>
+      </w:pPr>
+      <w:rPr>
+        <w:rFonts w:ascii="Wingdings" w:hAnsi="Wingdings" w:hint="default"/>
+      </w:rPr>
+    </w:lvl>
+    <w:lvl w:ilvl="6" w:tplc="38090001" w:tentative="1">
+      <w:start w:val="1"/>
+      <w:numFmt w:val="bullet"/>
+      <w:lvlText w:val=""/>
+      <w:lvlJc w:val="left"/>
+      <w:pPr>
+        <w:ind w:left="5040" w:hanging="360"/>
+      </w:pPr>
+      <w:rPr>
+        <w:rFonts w:ascii="Symbol" w:hAnsi="Symbol" w:hint="default"/>
+      </w:rPr>
+    </w:lvl>
+    <w:lvl w:ilvl="7" w:tplc="38090003" w:tentative="1">
+      <w:start w:val="1"/>
+      <w:numFmt w:val="bullet"/>
+      <w:lvlText w:val="o"/>
+      <w:lvlJc w:val="left"/>
+      <w:pPr>
+        <w:ind w:left="5760" w:hanging="360"/>
+      </w:pPr>
+      <w:rPr>
+        <w:rFonts w:ascii="Courier New" w:hAnsi="Courier New" w:cs="Courier New" w:hint="default"/>
+      </w:rPr>
+    </w:lvl>
+    <w:lvl w:ilvl="8" w:tplc="38090005" w:tentative="1">
+      <w:start w:val="1"/>
+      <w:numFmt w:val="bullet"/>
+      <w:lvlText w:val=""/>
+      <w:lvlJc w:val="left"/>
+      <w:pPr>
+        <w:ind w:left="6480" w:hanging="360"/>
+      </w:pPr>
+      <w:rPr>
+        <w:rFonts w:ascii="Wingdings" w:hAnsi="Wingdings" w:hint="default"/>
+      </w:rPr>
+    </w:lvl>
+  </w:abstractNum>
+  <w:abstractNum w:abstractNumId="7" w15:restartNumberingAfterBreak="0">
     <w:nsid w:val="70C3348A"/>
     <w:multiLevelType w:val="hybridMultilevel"/>
     <w:tmpl w:val="916C651C"/>
@@ -1086,20 +1654,145 @@
       </w:rPr>
     </w:lvl>
   </w:abstractNum>
+  <w:abstractNum w:abstractNumId="8" w15:restartNumberingAfterBreak="0">
+    <w:nsid w:val="7406590B"/>
+    <w:multiLevelType w:val="hybridMultilevel"/>
+    <w:tmpl w:val="6860AFFA"/>
+    <w:lvl w:ilvl="0" w:tplc="B0BE0960">
+      <w:start w:val="1"/>
+      <w:numFmt w:val="bullet"/>
+      <w:lvlText w:val=""/>
+      <w:lvlJc w:val="left"/>
+      <w:pPr>
+        <w:ind w:left="720" w:hanging="360"/>
+      </w:pPr>
+      <w:rPr>
+        <w:rFonts w:ascii="Symbol" w:hAnsi="Symbol" w:hint="default"/>
+      </w:rPr>
+    </w:lvl>
+    <w:lvl w:ilvl="1" w:tplc="38090003" w:tentative="1">
+      <w:start w:val="1"/>
+      <w:numFmt w:val="bullet"/>
+      <w:lvlText w:val="o"/>
+      <w:lvlJc w:val="left"/>
+      <w:pPr>
+        <w:ind w:left="1440" w:hanging="360"/>
+      </w:pPr>
+      <w:rPr>
+        <w:rFonts w:ascii="Courier New" w:hAnsi="Courier New" w:cs="Courier New" w:hint="default"/>
+      </w:rPr>
+    </w:lvl>
+    <w:lvl w:ilvl="2" w:tplc="38090005" w:tentative="1">
+      <w:start w:val="1"/>
+      <w:numFmt w:val="bullet"/>
+      <w:lvlText w:val=""/>
+      <w:lvlJc w:val="left"/>
+      <w:pPr>
+        <w:ind w:left="2160" w:hanging="360"/>
+      </w:pPr>
+      <w:rPr>
+        <w:rFonts w:ascii="Wingdings" w:hAnsi="Wingdings" w:hint="default"/>
+      </w:rPr>
+    </w:lvl>
+    <w:lvl w:ilvl="3" w:tplc="38090001" w:tentative="1">
+      <w:start w:val="1"/>
+      <w:numFmt w:val="bullet"/>
+      <w:lvlText w:val=""/>
+      <w:lvlJc w:val="left"/>
+      <w:pPr>
+        <w:ind w:left="2880" w:hanging="360"/>
+      </w:pPr>
+      <w:rPr>
+        <w:rFonts w:ascii="Symbol" w:hAnsi="Symbol" w:hint="default"/>
+      </w:rPr>
+    </w:lvl>
+    <w:lvl w:ilvl="4" w:tplc="38090003" w:tentative="1">
+      <w:start w:val="1"/>
+      <w:numFmt w:val="bullet"/>
+      <w:lvlText w:val="o"/>
+      <w:lvlJc w:val="left"/>
+      <w:pPr>
+        <w:ind w:left="3600" w:hanging="360"/>
+      </w:pPr>
+      <w:rPr>
+        <w:rFonts w:ascii="Courier New" w:hAnsi="Courier New" w:cs="Courier New" w:hint="default"/>
+      </w:rPr>
+    </w:lvl>
+    <w:lvl w:ilvl="5" w:tplc="38090005" w:tentative="1">
+      <w:start w:val="1"/>
+      <w:numFmt w:val="bullet"/>
+      <w:lvlText w:val=""/>
+      <w:lvlJc w:val="left"/>
+      <w:pPr>
+        <w:ind w:left="4320" w:hanging="360"/>
+      </w:pPr>
+      <w:rPr>
+        <w:rFonts w:ascii="Wingdings" w:hAnsi="Wingdings" w:hint="default"/>
+      </w:rPr>
+    </w:lvl>
+    <w:lvl w:ilvl="6" w:tplc="38090001" w:tentative="1">
+      <w:start w:val="1"/>
+      <w:numFmt w:val="bullet"/>
+      <w:lvlText w:val=""/>
+      <w:lvlJc w:val="left"/>
+      <w:pPr>
+        <w:ind w:left="5040" w:hanging="360"/>
+      </w:pPr>
+      <w:rPr>
+        <w:rFonts w:ascii="Symbol" w:hAnsi="Symbol" w:hint="default"/>
+      </w:rPr>
+    </w:lvl>
+    <w:lvl w:ilvl="7" w:tplc="38090003" w:tentative="1">
+      <w:start w:val="1"/>
+      <w:numFmt w:val="bullet"/>
+      <w:lvlText w:val="o"/>
+      <w:lvlJc w:val="left"/>
+      <w:pPr>
+        <w:ind w:left="5760" w:hanging="360"/>
+      </w:pPr>
+      <w:rPr>
+        <w:rFonts w:ascii="Courier New" w:hAnsi="Courier New" w:cs="Courier New" w:hint="default"/>
+      </w:rPr>
+    </w:lvl>
+    <w:lvl w:ilvl="8" w:tplc="38090005" w:tentative="1">
+      <w:start w:val="1"/>
+      <w:numFmt w:val="bullet"/>
+      <w:lvlText w:val=""/>
+      <w:lvlJc w:val="left"/>
+      <w:pPr>
+        <w:ind w:left="6480" w:hanging="360"/>
+      </w:pPr>
+      <w:rPr>
+        <w:rFonts w:ascii="Wingdings" w:hAnsi="Wingdings" w:hint="default"/>
+      </w:rPr>
+    </w:lvl>
+  </w:abstractNum>
   <w:num w:numId="1">
-    <w:abstractNumId w:val="3"/>
+    <w:abstractNumId w:val="5"/>
   </w:num>
   <w:num w:numId="2">
-    <w:abstractNumId w:val="4"/>
+    <w:abstractNumId w:val="7"/>
   </w:num>
   <w:num w:numId="3">
     <w:abstractNumId w:val="0"/>
   </w:num>
   <w:num w:numId="4">
+    <w:abstractNumId w:val="3"/>
+  </w:num>
+  <w:num w:numId="5">
+    <w:abstractNumId w:val="4"/>
+  </w:num>
+  <w:num w:numId="6">
+    <w:abstractNumId w:val="8"/>
+  </w:num>
+  <w:num w:numId="7">
+    <w:abstractNumId w:val="2"/>
+  </w:num>
+  <w:num w:numId="8">
     <w:abstractNumId w:val="1"/>
   </w:num>
-  <w:num w:numId="5">
-    <w:abstractNumId w:val="2"/>
+  <w:num w:numId="9">
+    <w:abstractNumId w:val="6"/>
   </w:num>
 </w:numbering>
 </file>

</xml_diff>